<commit_message>
Updated readme for cvxpy c++ build tools
</commit_message>
<xml_diff>
--- a/README.docx
+++ b/README.docx
@@ -198,6 +198,69 @@
       <w:pPr>
         <w:pStyle w:val="ListParagraph"/>
         <w:numPr>
+          <w:ilvl w:val="1"/>
+          <w:numId w:val="1"/>
+        </w:numPr>
+      </w:pPr>
+      <w:proofErr w:type="gramStart"/>
+      <w:r>
+        <w:t>In order to</w:t>
+      </w:r>
+      <w:proofErr w:type="gramEnd"/>
+      <w:r>
+        <w:t xml:space="preserve"> get the </w:t>
+      </w:r>
+      <w:proofErr w:type="spellStart"/>
+      <w:r>
+        <w:t>cvxpy</w:t>
+      </w:r>
+      <w:proofErr w:type="spellEnd"/>
+      <w:r>
+        <w:t xml:space="preserve"> package, C++ Build Tools needs to be installed on the computer. This can be downloaded at: </w:t>
+      </w:r>
+      <w:hyperlink r:id="rId7" w:history="1">
+        <w:r>
+          <w:rPr>
+            <w:rStyle w:val="Hyperlink"/>
+          </w:rPr>
+          <w:t>https://visualstudio.microsoft.com/downloads/#build-tools-for-visual-studio-2017</w:t>
+        </w:r>
+      </w:hyperlink>
+      <w:r>
+        <w:t>. Download “</w:t>
+      </w:r>
+      <w:r>
+        <w:rPr>
+          <w:rFonts w:ascii="Segoe UI" w:hAnsi="Segoe UI" w:cs="Segoe UI"/>
+          <w:b/>
+          <w:bCs/>
+          <w:color w:val="3F3F3F"/>
+          <w:shd w:val="clear" w:color="auto" w:fill="FFFFFF"/>
+        </w:rPr>
+        <w:t>Build Tools for Visual Studio 2017</w:t>
+      </w:r>
+      <w:r>
+        <w:rPr>
+          <w:rFonts w:cstheme="minorHAnsi"/>
+          <w:bCs/>
+          <w:color w:val="3F3F3F"/>
+          <w:shd w:val="clear" w:color="auto" w:fill="FFFFFF"/>
+        </w:rPr>
+        <w:t>”</w:t>
+      </w:r>
+      <w:r>
+        <w:rPr>
+          <w:rFonts w:cstheme="minorHAnsi"/>
+        </w:rPr>
+        <w:t>.</w:t>
+      </w:r>
+      <w:bookmarkStart w:id="0" w:name="_GoBack"/>
+      <w:bookmarkEnd w:id="0"/>
+    </w:p>
+    <w:p>
+      <w:pPr>
+        <w:pStyle w:val="ListParagraph"/>
+        <w:numPr>
           <w:ilvl w:val="0"/>
           <w:numId w:val="1"/>
         </w:numPr>
@@ -327,7 +390,7 @@
       <w:r>
         <w:t xml:space="preserve">o to </w:t>
       </w:r>
-      <w:hyperlink r:id="rId7" w:history="1">
+      <w:hyperlink r:id="rId8" w:history="1">
         <w:r>
           <w:rPr>
             <w:rStyle w:val="Hyperlink"/>
@@ -428,24 +491,12 @@
       <w:r>
         <w:t xml:space="preserve">Go to </w:t>
       </w:r>
-      <w:hyperlink r:id="rId8" w:history="1">
+      <w:hyperlink r:id="rId9" w:history="1">
         <w:r>
           <w:rPr>
             <w:rStyle w:val="Hyperlink"/>
           </w:rPr>
-          <w:t>https://script.google.com/d/1qg9</w:t>
-        </w:r>
-        <w:r>
-          <w:rPr>
-            <w:rStyle w:val="Hyperlink"/>
-          </w:rPr>
-          <w:t>g</w:t>
-        </w:r>
-        <w:r>
-          <w:rPr>
-            <w:rStyle w:val="Hyperlink"/>
-          </w:rPr>
-          <w:t>0zGXTTsqZour6fZO75ZWY1JQJcdTgYJZMwe78flsg41VzIFzNOz9/edit?usp=sharing</w:t>
+          <w:t>https://script.google.com/d/1qg9g0zGXTTsqZour6fZO75ZWY1JQJcdTgYJZMwe78flsg41VzIFzNOz9/edit?usp=sharing</w:t>
         </w:r>
       </w:hyperlink>
       <w:r>
@@ -479,10 +530,7 @@
         </w:rPr>
       </w:pPr>
       <w:r>
-        <w:t xml:space="preserve">Make sure that the server is running </w:t>
-      </w:r>
-      <w:r>
-        <w:t>for the application to work correctly</w:t>
+        <w:t>Make sure that the server is running for the application to work correctly</w:t>
       </w:r>
     </w:p>
     <w:p>
@@ -561,6 +609,7 @@
         </w:numPr>
       </w:pPr>
       <w:r>
+        <w:lastRenderedPageBreak/>
         <w:t>Change “</w:t>
       </w:r>
       <w:r>
@@ -598,7 +647,6 @@
         <w:rPr>
           <w:u w:val="single"/>
         </w:rPr>
-        <w:lastRenderedPageBreak/>
         <w:t>Hosting</w:t>
       </w:r>
     </w:p>
@@ -843,7 +891,7 @@
       <w:r>
         <w:t xml:space="preserve">f there are errors, download </w:t>
       </w:r>
-      <w:hyperlink r:id="rId9" w:history="1">
+      <w:hyperlink r:id="rId10" w:history="1">
         <w:r>
           <w:rPr>
             <w:rStyle w:val="Hyperlink"/>
@@ -1039,8 +1087,6 @@
       <w:r>
         <w:t>Division (NHL/NBA)</w:t>
       </w:r>
-      <w:bookmarkStart w:id="0" w:name="_GoBack"/>
-      <w:bookmarkEnd w:id="0"/>
     </w:p>
     <w:sectPr>
       <w:pgSz w:w="12240" w:h="15840"/>

</xml_diff>